<commit_message>
[24.06.19 19:08] Model auto-generation
</commit_message>
<xml_diff>
--- a/nomenclature_parser/out/latest/Sommaire Nomenclature Hub-v24.06.19.docx
+++ b/nomenclature_parser/out/latest/Sommaire Nomenclature Hub-v24.06.19.docx
@@ -634,6 +634,38 @@
           <w:p>
             <w:r>
               <w:t>ISO 3166</w:t>
+            </w:r>
+          </w:p>
+        </w:tc>
+      </w:tr>
+      <w:tr>
+        <w:tc>
+          <w:tcPr>
+            <w:tcW w:type="dxa" w:w="2880"/>
+          </w:tcPr>
+          <w:p>
+            <w:r>
+              <w:t>Code_Effet_a_obtenir</w:t>
+            </w:r>
+          </w:p>
+        </w:tc>
+        <w:tc>
+          <w:tcPr>
+            <w:tcW w:type="dxa" w:w="2880"/>
+          </w:tcPr>
+          <w:p>
+            <w:r>
+              <w:t>CISU-Code_Effet_a_obtenir-v24.06.19</w:t>
+            </w:r>
+          </w:p>
+        </w:tc>
+        <w:tc>
+          <w:tcPr>
+            <w:tcW w:type="dxa" w:w="2880"/>
+          </w:tcPr>
+          <w:p>
+            <w:r>
+              <w:t>CISU</w:t>
             </w:r>
           </w:p>
         </w:tc>

</xml_diff>